<commit_message>
Mise à jour planning et nbr de pages à faire
</commit_message>
<xml_diff>
--- a/drafts/Premier_jet.docx
+++ b/drafts/Premier_jet.docx
@@ -3632,6 +3632,9 @@
       <w:r>
         <w:t>Introduction</w:t>
       </w:r>
+      <w:r>
+        <w:t xml:space="preserve"> – 3 à 4 pages</w:t>
+      </w:r>
     </w:p>
     <w:p>
       <w:pPr>
@@ -3644,6 +3647,9 @@
       <w:r>
         <w:t>Revue de littérature</w:t>
       </w:r>
+      <w:r>
+        <w:t xml:space="preserve"> – 15 à 20 pages</w:t>
+      </w:r>
     </w:p>
     <w:p>
       <w:pPr>
@@ -3656,6 +3662,9 @@
       <w:r>
         <w:t>Collecte</w:t>
       </w:r>
+      <w:r>
+        <w:t xml:space="preserve"> – 20 pages</w:t>
+      </w:r>
     </w:p>
     <w:p>
       <w:pPr>
@@ -3668,6 +3677,9 @@
       <w:r>
         <w:t>Recommandations managériales</w:t>
       </w:r>
+      <w:r>
+        <w:t xml:space="preserve"> – 10 pages</w:t>
+      </w:r>
     </w:p>
     <w:p>
       <w:pPr>
@@ -3680,6 +3692,9 @@
       <w:r>
         <w:t>Conclusion</w:t>
       </w:r>
+      <w:r>
+        <w:t xml:space="preserve"> – 3 à 4 pages</w:t>
+      </w:r>
     </w:p>
     <w:p>
       <w:pPr>
@@ -3716,6 +3731,14 @@
       <w:r>
         <w:t>Annexes supports écrits entretiens</w:t>
       </w:r>
+    </w:p>
+    <w:p/>
+    <w:p>
+      <w:r>
+        <w:t xml:space="preserve">Nombre de pages total : 58 pages </w:t>
+      </w:r>
+      <w:bookmarkStart w:id="7" w:name="_GoBack"/>
+      <w:bookmarkEnd w:id="7"/>
     </w:p>
     <w:p>
       <w:pPr>
@@ -3743,7 +3766,7 @@
         </w:numPr>
         <w:ind w:left="993"/>
       </w:pPr>
-      <w:bookmarkStart w:id="7" w:name="_Toc32766233"/>
+      <w:bookmarkStart w:id="8" w:name="_Toc32766233"/>
       <w:r>
         <w:lastRenderedPageBreak/>
         <w:t>Sommaire</w:t>
@@ -3752,9 +3775,15 @@
         <w:t xml:space="preserve"> de l’Introduction</w:t>
       </w:r>
       <w:r>
-        <w:t xml:space="preserve"> – 3 pages</w:t>
-      </w:r>
-      <w:bookmarkEnd w:id="7"/>
+        <w:t xml:space="preserve"> – 3</w:t>
+      </w:r>
+      <w:r>
+        <w:t xml:space="preserve"> à 4</w:t>
+      </w:r>
+      <w:r>
+        <w:t xml:space="preserve"> pages</w:t>
+      </w:r>
+      <w:bookmarkEnd w:id="8"/>
     </w:p>
     <w:p>
       <w:pPr>
@@ -4144,7 +4173,7 @@
       <w:pPr>
         <w:pStyle w:val="Titre2"/>
       </w:pPr>
-      <w:bookmarkStart w:id="8" w:name="_Toc32766234"/>
+      <w:bookmarkStart w:id="9" w:name="_Toc32766234"/>
       <w:r>
         <w:lastRenderedPageBreak/>
         <w:t xml:space="preserve">Sommaire de la </w:t>
@@ -4165,12 +4194,12 @@
         <w:t xml:space="preserve"> – </w:t>
       </w:r>
       <w:r>
-        <w:t xml:space="preserve">20 à </w:t>
-      </w:r>
-      <w:r>
-        <w:t>30 pages</w:t>
-      </w:r>
-      <w:bookmarkEnd w:id="8"/>
+        <w:t>15 à 20</w:t>
+      </w:r>
+      <w:r>
+        <w:t xml:space="preserve"> pages</w:t>
+      </w:r>
+      <w:bookmarkEnd w:id="9"/>
     </w:p>
     <w:p>
       <w:pPr>
@@ -4495,7 +4524,7 @@
       <w:pPr>
         <w:pStyle w:val="Titre2"/>
       </w:pPr>
-      <w:bookmarkStart w:id="9" w:name="_Toc32766235"/>
+      <w:bookmarkStart w:id="10" w:name="_Toc32766235"/>
       <w:r>
         <w:lastRenderedPageBreak/>
         <w:t xml:space="preserve">Sommaire du Plan de </w:t>
@@ -4510,12 +4539,12 @@
         <w:t xml:space="preserve"> – </w:t>
       </w:r>
       <w:r>
-        <w:t xml:space="preserve">20 à </w:t>
-      </w:r>
-      <w:r>
-        <w:t>30 pages</w:t>
-      </w:r>
-      <w:bookmarkEnd w:id="9"/>
+        <w:t xml:space="preserve">20 </w:t>
+      </w:r>
+      <w:r>
+        <w:t>pages</w:t>
+      </w:r>
+      <w:bookmarkEnd w:id="10"/>
     </w:p>
     <w:p>
       <w:pPr>
@@ -4627,7 +4656,7 @@
       <w:pPr>
         <w:pStyle w:val="Titre2"/>
       </w:pPr>
-      <w:bookmarkStart w:id="10" w:name="_Toc32766236"/>
+      <w:bookmarkStart w:id="11" w:name="_Toc32766236"/>
       <w:r>
         <w:lastRenderedPageBreak/>
         <w:t xml:space="preserve">Sommaire des Recommandations Managériales </w:t>
@@ -4636,12 +4665,12 @@
         <w:t>– 10</w:t>
       </w:r>
       <w:r>
-        <w:t xml:space="preserve"> à 20</w:t>
-      </w:r>
-      <w:r>
-        <w:t xml:space="preserve"> pages</w:t>
-      </w:r>
-      <w:bookmarkEnd w:id="10"/>
+        <w:t xml:space="preserve"> </w:t>
+      </w:r>
+      <w:r>
+        <w:t>pages</w:t>
+      </w:r>
+      <w:bookmarkEnd w:id="11"/>
     </w:p>
     <w:p>
       <w:pPr>
@@ -4721,7 +4750,7 @@
       <w:pPr>
         <w:pStyle w:val="Titre2"/>
       </w:pPr>
-      <w:bookmarkStart w:id="11" w:name="_Toc32766237"/>
+      <w:bookmarkStart w:id="12" w:name="_Toc32766237"/>
       <w:r>
         <w:lastRenderedPageBreak/>
         <w:t xml:space="preserve">Sommaire de la Conclusion – </w:t>
@@ -4730,9 +4759,15 @@
         <w:t>3</w:t>
       </w:r>
       <w:r>
-        <w:t xml:space="preserve"> pages</w:t>
-      </w:r>
-      <w:bookmarkEnd w:id="11"/>
+        <w:t xml:space="preserve"> </w:t>
+      </w:r>
+      <w:r>
+        <w:t xml:space="preserve">à 4 </w:t>
+      </w:r>
+      <w:r>
+        <w:t>pages</w:t>
+      </w:r>
+      <w:bookmarkEnd w:id="12"/>
     </w:p>
     <w:p>
       <w:pPr>
@@ -4886,12 +4921,12 @@
       <w:pPr>
         <w:pStyle w:val="Titre1"/>
       </w:pPr>
-      <w:bookmarkStart w:id="12" w:name="_Toc32766238"/>
+      <w:bookmarkStart w:id="13" w:name="_Toc32766238"/>
       <w:r>
         <w:lastRenderedPageBreak/>
         <w:t>Introduction</w:t>
       </w:r>
-      <w:bookmarkEnd w:id="12"/>
+      <w:bookmarkEnd w:id="13"/>
     </w:p>
     <w:p>
       <w:pPr>
@@ -4902,11 +4937,11 @@
         </w:numPr>
         <w:ind w:left="993"/>
       </w:pPr>
-      <w:bookmarkStart w:id="13" w:name="_Toc32766239"/>
+      <w:bookmarkStart w:id="14" w:name="_Toc32766239"/>
       <w:r>
         <w:t>Techniques de l’Ingénieur</w:t>
       </w:r>
-      <w:bookmarkEnd w:id="13"/>
+      <w:bookmarkEnd w:id="14"/>
     </w:p>
     <w:p>
       <w:r>
@@ -4917,11 +4952,11 @@
       <w:pPr>
         <w:pStyle w:val="Titre3"/>
       </w:pPr>
-      <w:bookmarkStart w:id="14" w:name="_Toc32766240"/>
+      <w:bookmarkStart w:id="15" w:name="_Toc32766240"/>
       <w:r>
         <w:t>Produits de TI</w:t>
       </w:r>
-      <w:bookmarkEnd w:id="14"/>
+      <w:bookmarkEnd w:id="15"/>
     </w:p>
     <w:p>
       <w:pPr>
@@ -5179,11 +5214,11 @@
       <w:pPr>
         <w:pStyle w:val="Titre3"/>
       </w:pPr>
-      <w:bookmarkStart w:id="15" w:name="_Toc32766241"/>
+      <w:bookmarkStart w:id="16" w:name="_Toc32766241"/>
       <w:r>
         <w:t>Cibles</w:t>
       </w:r>
-      <w:bookmarkEnd w:id="15"/>
+      <w:bookmarkEnd w:id="16"/>
     </w:p>
     <w:p>
       <w:r>
@@ -5194,12 +5229,12 @@
       <w:pPr>
         <w:pStyle w:val="Titre3"/>
       </w:pPr>
-      <w:bookmarkStart w:id="16" w:name="_Toc32766242"/>
+      <w:bookmarkStart w:id="17" w:name="_Toc32766242"/>
       <w:r>
         <w:lastRenderedPageBreak/>
         <w:t>Modèle d’affaires</w:t>
       </w:r>
-      <w:bookmarkEnd w:id="16"/>
+      <w:bookmarkEnd w:id="17"/>
     </w:p>
     <w:p>
       <w:r>
@@ -5210,11 +5245,11 @@
       <w:pPr>
         <w:pStyle w:val="Titre2"/>
       </w:pPr>
-      <w:bookmarkStart w:id="17" w:name="_Toc32766243"/>
+      <w:bookmarkStart w:id="18" w:name="_Toc32766243"/>
       <w:r>
         <w:t>Relations entre TI et étudiants</w:t>
       </w:r>
-      <w:bookmarkEnd w:id="17"/>
+      <w:bookmarkEnd w:id="18"/>
     </w:p>
     <w:p>
       <w:pPr>
@@ -5224,11 +5259,11 @@
           <w:numId w:val="8"/>
         </w:numPr>
       </w:pPr>
-      <w:bookmarkStart w:id="18" w:name="_Toc32766244"/>
+      <w:bookmarkStart w:id="19" w:name="_Toc32766244"/>
       <w:r>
         <w:t>Relation actuelle</w:t>
       </w:r>
-      <w:bookmarkEnd w:id="18"/>
+      <w:bookmarkEnd w:id="19"/>
     </w:p>
     <w:p>
       <w:r>
@@ -5250,11 +5285,11 @@
       <w:pPr>
         <w:pStyle w:val="Titre3"/>
       </w:pPr>
-      <w:bookmarkStart w:id="19" w:name="_Toc32766245"/>
+      <w:bookmarkStart w:id="20" w:name="_Toc32766245"/>
       <w:r>
         <w:t>Futurs prescripteurs</w:t>
       </w:r>
-      <w:bookmarkEnd w:id="19"/>
+      <w:bookmarkEnd w:id="20"/>
     </w:p>
     <w:p>
       <w:r>
@@ -5265,11 +5300,11 @@
       <w:pPr>
         <w:pStyle w:val="Titre2"/>
       </w:pPr>
-      <w:bookmarkStart w:id="20" w:name="_Toc32766246"/>
+      <w:bookmarkStart w:id="21" w:name="_Toc32766246"/>
       <w:r>
         <w:t>Démarches en cours</w:t>
       </w:r>
-      <w:bookmarkEnd w:id="20"/>
+      <w:bookmarkEnd w:id="21"/>
     </w:p>
     <w:p>
       <w:pPr>
@@ -5279,22 +5314,22 @@
           <w:numId w:val="9"/>
         </w:numPr>
       </w:pPr>
-      <w:bookmarkStart w:id="21" w:name="_Toc32766247"/>
+      <w:bookmarkStart w:id="22" w:name="_Toc32766247"/>
       <w:r>
         <w:t>Concours étudiant avec université de Lyon</w:t>
       </w:r>
-      <w:bookmarkEnd w:id="21"/>
+      <w:bookmarkEnd w:id="22"/>
     </w:p>
     <w:p/>
     <w:p>
       <w:pPr>
         <w:pStyle w:val="Titre2"/>
       </w:pPr>
-      <w:bookmarkStart w:id="22" w:name="_Toc32766248"/>
+      <w:bookmarkStart w:id="23" w:name="_Toc32766248"/>
       <w:r>
         <w:t>Annonce Problématique choisie</w:t>
       </w:r>
-      <w:bookmarkEnd w:id="22"/>
+      <w:bookmarkEnd w:id="23"/>
     </w:p>
     <w:p>
       <w:pPr>
@@ -5303,48 +5338,39 @@
           <w:szCs w:val="24"/>
         </w:rPr>
       </w:pPr>
-      <w:proofErr w:type="gramStart"/>
       <w:r>
         <w:rPr>
           <w:rFonts w:cs="Iskoola Pota"/>
           <w:szCs w:val="24"/>
         </w:rPr>
-        <w:t>Suite à</w:t>
-      </w:r>
-      <w:proofErr w:type="gramEnd"/>
+        <w:t>Suite à ce constat, la problématique qui serait intéressante à développer est la suivante : « </w:t>
+      </w:r>
       <w:r>
         <w:rPr>
           <w:rFonts w:cs="Iskoola Pota"/>
           <w:szCs w:val="24"/>
         </w:rPr>
-        <w:t xml:space="preserve"> ce constat, la problématique qui serait intéressante à développer est la suivante : « </w:t>
+        <w:t>Comment amener les étudiants, utilisateurs gratuits d’aujourd’hui</w:t>
       </w:r>
       <w:r>
         <w:rPr>
           <w:rFonts w:cs="Iskoola Pota"/>
           <w:szCs w:val="24"/>
         </w:rPr>
-        <w:t>Comment amener les étudiants, utilisateurs gratuits d’aujourd’hui</w:t>
+        <w:t>,</w:t>
       </w:r>
       <w:r>
         <w:rPr>
           <w:rFonts w:cs="Iskoola Pota"/>
           <w:szCs w:val="24"/>
         </w:rPr>
-        <w:t>,</w:t>
+        <w:t xml:space="preserve"> à prescripteurs de demain ?</w:t>
       </w:r>
       <w:r>
         <w:rPr>
           <w:rFonts w:cs="Iskoola Pota"/>
           <w:szCs w:val="24"/>
         </w:rPr>
-        <w:t xml:space="preserve"> à prescripteurs de demain ?</w:t>
-      </w:r>
-      <w:r>
-        <w:rPr>
-          <w:rFonts w:cs="Iskoola Pota"/>
-          <w:szCs w:val="24"/>
-        </w:rPr>
         <w:t> »</w:t>
       </w:r>
     </w:p>
@@ -5352,11 +5378,11 @@
       <w:pPr>
         <w:pStyle w:val="Titre2"/>
       </w:pPr>
-      <w:bookmarkStart w:id="23" w:name="_Toc32766249"/>
+      <w:bookmarkStart w:id="24" w:name="_Toc32766249"/>
       <w:r>
         <w:t>Annonce du plan</w:t>
       </w:r>
-      <w:bookmarkEnd w:id="23"/>
+      <w:bookmarkEnd w:id="24"/>
       <w:r>
         <w:t> </w:t>
       </w:r>
@@ -5369,11 +5395,11 @@
           <w:numId w:val="10"/>
         </w:numPr>
       </w:pPr>
-      <w:bookmarkStart w:id="24" w:name="_Toc32766250"/>
+      <w:bookmarkStart w:id="25" w:name="_Toc32766250"/>
       <w:r>
         <w:t>Revue de littérature</w:t>
       </w:r>
-      <w:bookmarkEnd w:id="24"/>
+      <w:bookmarkEnd w:id="25"/>
     </w:p>
     <w:p>
       <w:pPr>
@@ -5426,11 +5452,11 @@
       <w:pPr>
         <w:pStyle w:val="Titre3"/>
       </w:pPr>
-      <w:bookmarkStart w:id="25" w:name="_Toc32766251"/>
+      <w:bookmarkStart w:id="26" w:name="_Toc32766251"/>
       <w:r>
         <w:t>Enquête</w:t>
       </w:r>
-      <w:bookmarkEnd w:id="25"/>
+      <w:bookmarkEnd w:id="26"/>
       <w:r>
         <w:t xml:space="preserve"> </w:t>
       </w:r>
@@ -5467,12 +5493,12 @@
       <w:pPr>
         <w:pStyle w:val="Titre1"/>
       </w:pPr>
-      <w:bookmarkStart w:id="26" w:name="_Toc32766252"/>
+      <w:bookmarkStart w:id="27" w:name="_Toc32766252"/>
       <w:r>
         <w:lastRenderedPageBreak/>
         <w:t>Revue de littérature</w:t>
       </w:r>
-      <w:bookmarkEnd w:id="26"/>
+      <w:bookmarkEnd w:id="27"/>
     </w:p>
     <w:p>
       <w:pPr>
@@ -5483,22 +5509,22 @@
         </w:numPr>
         <w:ind w:left="993"/>
       </w:pPr>
-      <w:bookmarkStart w:id="27" w:name="_Toc32766253"/>
+      <w:bookmarkStart w:id="28" w:name="_Toc32766253"/>
       <w:r>
         <w:t>Créer et renforcer l’image à la marque</w:t>
       </w:r>
-      <w:bookmarkEnd w:id="27"/>
+      <w:bookmarkEnd w:id="28"/>
     </w:p>
     <w:p/>
     <w:p>
       <w:pPr>
         <w:pStyle w:val="Titre2"/>
       </w:pPr>
-      <w:bookmarkStart w:id="28" w:name="_Toc32766254"/>
+      <w:bookmarkStart w:id="29" w:name="_Toc32766254"/>
       <w:r>
         <w:t>Faciliter et récompenser la prescription</w:t>
       </w:r>
-      <w:bookmarkEnd w:id="28"/>
+      <w:bookmarkEnd w:id="29"/>
     </w:p>
     <w:p/>
     <w:p>
@@ -5522,12 +5548,12 @@
       <w:pPr>
         <w:pStyle w:val="Titre1"/>
       </w:pPr>
-      <w:bookmarkStart w:id="29" w:name="_Toc32766255"/>
+      <w:bookmarkStart w:id="30" w:name="_Toc32766255"/>
       <w:r>
         <w:lastRenderedPageBreak/>
         <w:t>Plan de Recherche</w:t>
       </w:r>
-      <w:bookmarkEnd w:id="29"/>
+      <w:bookmarkEnd w:id="30"/>
     </w:p>
     <w:p>
       <w:pPr>
@@ -5550,7 +5576,7 @@
       <w:pPr>
         <w:pStyle w:val="Titre1"/>
       </w:pPr>
-      <w:bookmarkStart w:id="30" w:name="_Toc32766256"/>
+      <w:bookmarkStart w:id="31" w:name="_Toc32766256"/>
       <w:r>
         <w:lastRenderedPageBreak/>
         <w:t>Recommandations Managériales</w:t>
@@ -5570,8 +5596,6 @@
           <w:u w:val="single"/>
         </w:rPr>
       </w:pPr>
-      <w:bookmarkStart w:id="31" w:name="_GoBack"/>
-      <w:bookmarkEnd w:id="31"/>
       <w:r>
         <w:br w:type="page"/>
       </w:r>
@@ -5584,7 +5608,7 @@
         <w:lastRenderedPageBreak/>
         <w:t>Conclusion</w:t>
       </w:r>
-      <w:bookmarkEnd w:id="30"/>
+      <w:bookmarkEnd w:id="31"/>
       <w:r>
         <w:t xml:space="preserve"> </w:t>
       </w:r>
@@ -7644,13 +7668,13 @@
   <w:style w:type="paragraph" w:default="1" w:styleId="Normal">
     <w:name w:val="Normal"/>
     <w:qFormat/>
-    <w:rsid w:val="000641F8"/>
+    <w:rsid w:val="007108A2"/>
     <w:pPr>
       <w:spacing w:after="0" w:line="360" w:lineRule="auto"/>
       <w:jc w:val="both"/>
     </w:pPr>
     <w:rPr>
-      <w:rFonts w:ascii="Iskoola Pota" w:hAnsi="Iskoola Pota"/>
+      <w:rFonts w:ascii="Times New Roman" w:hAnsi="Times New Roman"/>
       <w:sz w:val="24"/>
     </w:rPr>
   </w:style>
@@ -8296,7 +8320,7 @@
 </file>
 
 <file path=customXml/itemProps1.xml><?xml version="1.0" encoding="utf-8"?>
-<ds:datastoreItem xmlns:ds="http://schemas.openxmlformats.org/officeDocument/2006/customXml" ds:itemID="{841A7208-B2F8-4BB9-867E-6EE6EC5654FD}">
+<ds:datastoreItem xmlns:ds="http://schemas.openxmlformats.org/officeDocument/2006/customXml" ds:itemID="{11BA1A81-0DE0-4B60-9865-DFFAB3DB0683}">
   <ds:schemaRefs>
     <ds:schemaRef ds:uri="http://schemas.openxmlformats.org/officeDocument/2006/bibliography"/>
   </ds:schemaRefs>

</xml_diff>

<commit_message>
Revue de littérature - BQR
Brand Quality Relationship - Helme-Guizon & Magnoni - brouillon d'une première analyse du texte
</commit_message>
<xml_diff>
--- a/drafts/Premier_jet.docx
+++ b/drafts/Premier_jet.docx
@@ -3737,8 +3737,6 @@
       <w:r>
         <w:t xml:space="preserve">Nombre de pages total : 58 pages </w:t>
       </w:r>
-      <w:bookmarkStart w:id="7" w:name="_GoBack"/>
-      <w:bookmarkEnd w:id="7"/>
     </w:p>
     <w:p>
       <w:pPr>
@@ -3766,7 +3764,7 @@
         </w:numPr>
         <w:ind w:left="993"/>
       </w:pPr>
-      <w:bookmarkStart w:id="8" w:name="_Toc32766233"/>
+      <w:bookmarkStart w:id="7" w:name="_Toc32766233"/>
       <w:r>
         <w:lastRenderedPageBreak/>
         <w:t>Sommaire</w:t>
@@ -3783,7 +3781,7 @@
       <w:r>
         <w:t xml:space="preserve"> pages</w:t>
       </w:r>
-      <w:bookmarkEnd w:id="8"/>
+      <w:bookmarkEnd w:id="7"/>
     </w:p>
     <w:p>
       <w:pPr>
@@ -4173,7 +4171,7 @@
       <w:pPr>
         <w:pStyle w:val="Titre2"/>
       </w:pPr>
-      <w:bookmarkStart w:id="9" w:name="_Toc32766234"/>
+      <w:bookmarkStart w:id="8" w:name="_Toc32766234"/>
       <w:r>
         <w:lastRenderedPageBreak/>
         <w:t xml:space="preserve">Sommaire de la </w:t>
@@ -4199,7 +4197,7 @@
       <w:r>
         <w:t xml:space="preserve"> pages</w:t>
       </w:r>
-      <w:bookmarkEnd w:id="9"/>
+      <w:bookmarkEnd w:id="8"/>
     </w:p>
     <w:p>
       <w:pPr>
@@ -4524,7 +4522,7 @@
       <w:pPr>
         <w:pStyle w:val="Titre2"/>
       </w:pPr>
-      <w:bookmarkStart w:id="10" w:name="_Toc32766235"/>
+      <w:bookmarkStart w:id="9" w:name="_Toc32766235"/>
       <w:r>
         <w:lastRenderedPageBreak/>
         <w:t xml:space="preserve">Sommaire du Plan de </w:t>
@@ -4544,7 +4542,7 @@
       <w:r>
         <w:t>pages</w:t>
       </w:r>
-      <w:bookmarkEnd w:id="10"/>
+      <w:bookmarkEnd w:id="9"/>
     </w:p>
     <w:p>
       <w:pPr>
@@ -4656,7 +4654,7 @@
       <w:pPr>
         <w:pStyle w:val="Titre2"/>
       </w:pPr>
-      <w:bookmarkStart w:id="11" w:name="_Toc32766236"/>
+      <w:bookmarkStart w:id="10" w:name="_Toc32766236"/>
       <w:r>
         <w:lastRenderedPageBreak/>
         <w:t xml:space="preserve">Sommaire des Recommandations Managériales </w:t>
@@ -4670,7 +4668,7 @@
       <w:r>
         <w:t>pages</w:t>
       </w:r>
-      <w:bookmarkEnd w:id="11"/>
+      <w:bookmarkEnd w:id="10"/>
     </w:p>
     <w:p>
       <w:pPr>
@@ -4750,7 +4748,7 @@
       <w:pPr>
         <w:pStyle w:val="Titre2"/>
       </w:pPr>
-      <w:bookmarkStart w:id="12" w:name="_Toc32766237"/>
+      <w:bookmarkStart w:id="11" w:name="_Toc32766237"/>
       <w:r>
         <w:lastRenderedPageBreak/>
         <w:t xml:space="preserve">Sommaire de la Conclusion – </w:t>
@@ -4767,7 +4765,7 @@
       <w:r>
         <w:t>pages</w:t>
       </w:r>
-      <w:bookmarkEnd w:id="12"/>
+      <w:bookmarkEnd w:id="11"/>
     </w:p>
     <w:p>
       <w:pPr>
@@ -4921,12 +4919,12 @@
       <w:pPr>
         <w:pStyle w:val="Titre1"/>
       </w:pPr>
-      <w:bookmarkStart w:id="13" w:name="_Toc32766238"/>
+      <w:bookmarkStart w:id="12" w:name="_Toc32766238"/>
       <w:r>
         <w:lastRenderedPageBreak/>
         <w:t>Introduction</w:t>
       </w:r>
-      <w:bookmarkEnd w:id="13"/>
+      <w:bookmarkEnd w:id="12"/>
     </w:p>
     <w:p>
       <w:pPr>
@@ -4937,26 +4935,26 @@
         </w:numPr>
         <w:ind w:left="993"/>
       </w:pPr>
-      <w:bookmarkStart w:id="14" w:name="_Toc32766239"/>
+      <w:bookmarkStart w:id="13" w:name="_Toc32766239"/>
       <w:r>
         <w:t>Techniques de l’Ingénieur</w:t>
       </w:r>
+      <w:bookmarkEnd w:id="13"/>
+    </w:p>
+    <w:p>
+      <w:r>
+        <w:t>L’entreprise Techniques de l’Ingénieur existe depuis 1946 et c’est la plus importante ressource documentaire scientifique et technique en langue française. Elle accompagne les entreprises industrielles dans leur projet de développement en apportant une réponse personnalisée aux problèmes les plus complexes.</w:t>
+      </w:r>
+    </w:p>
+    <w:p>
+      <w:pPr>
+        <w:pStyle w:val="Titre3"/>
+      </w:pPr>
+      <w:bookmarkStart w:id="14" w:name="_Toc32766240"/>
+      <w:r>
+        <w:t>Produits de TI</w:t>
+      </w:r>
       <w:bookmarkEnd w:id="14"/>
-    </w:p>
-    <w:p>
-      <w:r>
-        <w:t>L’entreprise Techniques de l’Ingénieur existe depuis 1946 et c’est la plus importante ressource documentaire scientifique et technique en langue française. Elle accompagne les entreprises industrielles dans leur projet de développement en apportant une réponse personnalisée aux problèmes les plus complexes.</w:t>
-      </w:r>
-    </w:p>
-    <w:p>
-      <w:pPr>
-        <w:pStyle w:val="Titre3"/>
-      </w:pPr>
-      <w:bookmarkStart w:id="15" w:name="_Toc32766240"/>
-      <w:r>
-        <w:t>Produits de TI</w:t>
-      </w:r>
-      <w:bookmarkEnd w:id="15"/>
     </w:p>
     <w:p>
       <w:pPr>
@@ -5214,11 +5212,11 @@
       <w:pPr>
         <w:pStyle w:val="Titre3"/>
       </w:pPr>
-      <w:bookmarkStart w:id="16" w:name="_Toc32766241"/>
+      <w:bookmarkStart w:id="15" w:name="_Toc32766241"/>
       <w:r>
         <w:t>Cibles</w:t>
       </w:r>
-      <w:bookmarkEnd w:id="16"/>
+      <w:bookmarkEnd w:id="15"/>
     </w:p>
     <w:p>
       <w:r>
@@ -5229,27 +5227,27 @@
       <w:pPr>
         <w:pStyle w:val="Titre3"/>
       </w:pPr>
-      <w:bookmarkStart w:id="17" w:name="_Toc32766242"/>
+      <w:bookmarkStart w:id="16" w:name="_Toc32766242"/>
       <w:r>
         <w:lastRenderedPageBreak/>
         <w:t>Modèle d’affaires</w:t>
       </w:r>
+      <w:bookmarkEnd w:id="16"/>
+    </w:p>
+    <w:p>
+      <w:r>
+        <w:t>Abonnement à l’année et renouvelable parmi un ou plusieurs domaines d’expertise suivant.</w:t>
+      </w:r>
+    </w:p>
+    <w:p>
+      <w:pPr>
+        <w:pStyle w:val="Titre2"/>
+      </w:pPr>
+      <w:bookmarkStart w:id="17" w:name="_Toc32766243"/>
+      <w:r>
+        <w:t>Relations entre TI et étudiants</w:t>
+      </w:r>
       <w:bookmarkEnd w:id="17"/>
-    </w:p>
-    <w:p>
-      <w:r>
-        <w:t>Abonnement à l’année et renouvelable parmi un ou plusieurs domaines d’expertise suivant.</w:t>
-      </w:r>
-    </w:p>
-    <w:p>
-      <w:pPr>
-        <w:pStyle w:val="Titre2"/>
-      </w:pPr>
-      <w:bookmarkStart w:id="18" w:name="_Toc32766243"/>
-      <w:r>
-        <w:t>Relations entre TI et étudiants</w:t>
-      </w:r>
-      <w:bookmarkEnd w:id="18"/>
     </w:p>
     <w:p>
       <w:pPr>
@@ -5259,52 +5257,52 @@
           <w:numId w:val="8"/>
         </w:numPr>
       </w:pPr>
-      <w:bookmarkStart w:id="19" w:name="_Toc32766244"/>
+      <w:bookmarkStart w:id="18" w:name="_Toc32766244"/>
       <w:r>
         <w:t>Relation actuelle</w:t>
       </w:r>
+      <w:bookmarkEnd w:id="18"/>
+    </w:p>
+    <w:p>
+      <w:r>
+        <w:t xml:space="preserve">La situation observée au sein de Techniques de l’Ingénieur, permet de constater que l’entreprise n’a peu, voire pas du tout de relation avec les étudiants. De plus, même si elle récolte les adresses emails des étudiants, contrairement aux prescripteurs qui reçoivent régulièrement des emails de la part de TI sur des articles qui les intéressent, l’entreprise ne traite pas de la même façon ces données, </w:t>
+      </w:r>
+      <w:r>
+        <w:t>elle les ignore</w:t>
+      </w:r>
+      <w:r>
+        <w:t xml:space="preserve"> carrément.</w:t>
+      </w:r>
+    </w:p>
+    <w:p>
+      <w:r>
+        <w:t>La relation actuelle avec les étudiants est inexistante car TI travaille en collaboration avec Couperin, une association qui a pour objectif de répondre aux besoins documentaires des établissements scolaires publics. Donc les étudiants se servent des ressources documentaires de TI gratuitement lors de leur scolarité grâce à leur école.</w:t>
+      </w:r>
+    </w:p>
+    <w:p>
+      <w:pPr>
+        <w:pStyle w:val="Titre3"/>
+      </w:pPr>
+      <w:bookmarkStart w:id="19" w:name="_Toc32766245"/>
+      <w:r>
+        <w:t>Futurs prescripteurs</w:t>
+      </w:r>
       <w:bookmarkEnd w:id="19"/>
     </w:p>
     <w:p>
       <w:r>
-        <w:t xml:space="preserve">La situation observée au sein de Techniques de l’Ingénieur, permet de constater que l’entreprise n’a peu, voire pas du tout de relation avec les étudiants. De plus, même si elle récolte les adresses emails des étudiants, contrairement aux prescripteurs qui reçoivent régulièrement des emails de la part de TI sur des articles qui les intéressent, l’entreprise ne traite pas de la même façon ces données, </w:t>
-      </w:r>
-      <w:r>
-        <w:t>elle les ignore</w:t>
-      </w:r>
-      <w:r>
-        <w:t xml:space="preserve"> carrément.</w:t>
-      </w:r>
-    </w:p>
-    <w:p>
-      <w:r>
-        <w:t>La relation actuelle avec les étudiants est inexistante car TI travaille en collaboration avec Couperin, une association qui a pour objectif de répondre aux besoins documentaires des établissements scolaires publics. Donc les étudiants se servent des ressources documentaires de TI gratuitement lors de leur scolarité grâce à leur école.</w:t>
-      </w:r>
-    </w:p>
-    <w:p>
-      <w:pPr>
-        <w:pStyle w:val="Titre3"/>
-      </w:pPr>
-      <w:bookmarkStart w:id="20" w:name="_Toc32766245"/>
-      <w:r>
-        <w:t>Futurs prescripteurs</w:t>
+        <w:t>L’objectif est donc d’arriver à fidéliser les étudiants, utilisateurs gratuits actuels à clients sur le long terme au sein de leur monde professionnel.</w:t>
+      </w:r>
+    </w:p>
+    <w:p>
+      <w:pPr>
+        <w:pStyle w:val="Titre2"/>
+      </w:pPr>
+      <w:bookmarkStart w:id="20" w:name="_Toc32766246"/>
+      <w:r>
+        <w:t>Démarches en cours</w:t>
       </w:r>
       <w:bookmarkEnd w:id="20"/>
-    </w:p>
-    <w:p>
-      <w:r>
-        <w:t>L’objectif est donc d’arriver à fidéliser les étudiants, utilisateurs gratuits actuels à clients sur le long terme au sein de leur monde professionnel.</w:t>
-      </w:r>
-    </w:p>
-    <w:p>
-      <w:pPr>
-        <w:pStyle w:val="Titre2"/>
-      </w:pPr>
-      <w:bookmarkStart w:id="21" w:name="_Toc32766246"/>
-      <w:r>
-        <w:t>Démarches en cours</w:t>
-      </w:r>
-      <w:bookmarkEnd w:id="21"/>
     </w:p>
     <w:p>
       <w:pPr>
@@ -5314,22 +5312,22 @@
           <w:numId w:val="9"/>
         </w:numPr>
       </w:pPr>
-      <w:bookmarkStart w:id="22" w:name="_Toc32766247"/>
+      <w:bookmarkStart w:id="21" w:name="_Toc32766247"/>
       <w:r>
         <w:t>Concours étudiant avec université de Lyon</w:t>
       </w:r>
+      <w:bookmarkEnd w:id="21"/>
+    </w:p>
+    <w:p/>
+    <w:p>
+      <w:pPr>
+        <w:pStyle w:val="Titre2"/>
+      </w:pPr>
+      <w:bookmarkStart w:id="22" w:name="_Toc32766248"/>
+      <w:r>
+        <w:t>Annonce Problématique choisie</w:t>
+      </w:r>
       <w:bookmarkEnd w:id="22"/>
-    </w:p>
-    <w:p/>
-    <w:p>
-      <w:pPr>
-        <w:pStyle w:val="Titre2"/>
-      </w:pPr>
-      <w:bookmarkStart w:id="23" w:name="_Toc32766248"/>
-      <w:r>
-        <w:t>Annonce Problématique choisie</w:t>
-      </w:r>
-      <w:bookmarkEnd w:id="23"/>
     </w:p>
     <w:p>
       <w:pPr>
@@ -5338,39 +5336,48 @@
           <w:szCs w:val="24"/>
         </w:rPr>
       </w:pPr>
+      <w:proofErr w:type="gramStart"/>
       <w:r>
         <w:rPr>
           <w:rFonts w:cs="Iskoola Pota"/>
           <w:szCs w:val="24"/>
         </w:rPr>
-        <w:t>Suite à ce constat, la problématique qui serait intéressante à développer est la suivante : « </w:t>
-      </w:r>
+        <w:t>Suite à</w:t>
+      </w:r>
+      <w:proofErr w:type="gramEnd"/>
       <w:r>
         <w:rPr>
           <w:rFonts w:cs="Iskoola Pota"/>
           <w:szCs w:val="24"/>
         </w:rPr>
-        <w:t>Comment amener les étudiants, utilisateurs gratuits d’aujourd’hui</w:t>
+        <w:t xml:space="preserve"> ce constat, la problématique qui serait intéressante à développer est la suivante : « </w:t>
       </w:r>
       <w:r>
         <w:rPr>
           <w:rFonts w:cs="Iskoola Pota"/>
           <w:szCs w:val="24"/>
         </w:rPr>
-        <w:t>,</w:t>
+        <w:t>Comment amener les étudiants, utilisateurs gratuits d’aujourd’hui</w:t>
       </w:r>
       <w:r>
         <w:rPr>
           <w:rFonts w:cs="Iskoola Pota"/>
           <w:szCs w:val="24"/>
         </w:rPr>
-        <w:t xml:space="preserve"> à prescripteurs de demain ?</w:t>
+        <w:t>,</w:t>
       </w:r>
       <w:r>
         <w:rPr>
           <w:rFonts w:cs="Iskoola Pota"/>
           <w:szCs w:val="24"/>
         </w:rPr>
+        <w:t xml:space="preserve"> à prescripteurs de demain ?</w:t>
+      </w:r>
+      <w:r>
+        <w:rPr>
+          <w:rFonts w:cs="Iskoola Pota"/>
+          <w:szCs w:val="24"/>
+        </w:rPr>
         <w:t> »</w:t>
       </w:r>
     </w:p>
@@ -5378,11 +5385,11 @@
       <w:pPr>
         <w:pStyle w:val="Titre2"/>
       </w:pPr>
-      <w:bookmarkStart w:id="24" w:name="_Toc32766249"/>
+      <w:bookmarkStart w:id="23" w:name="_Toc32766249"/>
       <w:r>
         <w:t>Annonce du plan</w:t>
       </w:r>
-      <w:bookmarkEnd w:id="24"/>
+      <w:bookmarkEnd w:id="23"/>
       <w:r>
         <w:t> </w:t>
       </w:r>
@@ -5395,11 +5402,11 @@
           <w:numId w:val="10"/>
         </w:numPr>
       </w:pPr>
-      <w:bookmarkStart w:id="25" w:name="_Toc32766250"/>
+      <w:bookmarkStart w:id="24" w:name="_Toc32766250"/>
       <w:r>
         <w:t>Revue de littérature</w:t>
       </w:r>
-      <w:bookmarkEnd w:id="25"/>
+      <w:bookmarkEnd w:id="24"/>
     </w:p>
     <w:p>
       <w:pPr>
@@ -5452,11 +5459,11 @@
       <w:pPr>
         <w:pStyle w:val="Titre3"/>
       </w:pPr>
-      <w:bookmarkStart w:id="26" w:name="_Toc32766251"/>
+      <w:bookmarkStart w:id="25" w:name="_Toc32766251"/>
       <w:r>
         <w:t>Enquête</w:t>
       </w:r>
-      <w:bookmarkEnd w:id="26"/>
+      <w:bookmarkEnd w:id="25"/>
       <w:r>
         <w:t xml:space="preserve"> </w:t>
       </w:r>
@@ -5493,12 +5500,12 @@
       <w:pPr>
         <w:pStyle w:val="Titre1"/>
       </w:pPr>
-      <w:bookmarkStart w:id="27" w:name="_Toc32766252"/>
+      <w:bookmarkStart w:id="26" w:name="_Toc32766252"/>
       <w:r>
         <w:lastRenderedPageBreak/>
         <w:t>Revue de littérature</w:t>
       </w:r>
-      <w:bookmarkEnd w:id="27"/>
+      <w:bookmarkEnd w:id="26"/>
     </w:p>
     <w:p>
       <w:pPr>
@@ -5509,22 +5516,491 @@
         </w:numPr>
         <w:ind w:left="993"/>
       </w:pPr>
-      <w:bookmarkStart w:id="28" w:name="_Toc32766253"/>
+      <w:bookmarkStart w:id="27" w:name="_Toc32766253"/>
       <w:r>
         <w:t>Créer et renforcer l’image à la marque</w:t>
       </w:r>
+      <w:bookmarkEnd w:id="27"/>
+    </w:p>
+    <w:p>
+      <w:pPr>
+        <w:pStyle w:val="Titre3"/>
+        <w:numPr>
+          <w:ilvl w:val="0"/>
+          <w:numId w:val="20"/>
+        </w:numPr>
+        <w:rPr>
+          <w:lang w:val="en-US"/>
+        </w:rPr>
+      </w:pPr>
+      <w:r>
+        <w:rPr>
+          <w:lang w:val="en-US"/>
+        </w:rPr>
+        <w:t xml:space="preserve">Brand Quality Relationship - </w:t>
+      </w:r>
+      <w:proofErr w:type="spellStart"/>
+      <w:r>
+        <w:rPr>
+          <w:lang w:val="en-US"/>
+        </w:rPr>
+        <w:t>Helme-Guizon</w:t>
+      </w:r>
+      <w:proofErr w:type="spellEnd"/>
+      <w:r>
+        <w:rPr>
+          <w:lang w:val="en-US"/>
+        </w:rPr>
+        <w:t xml:space="preserve"> &amp; </w:t>
+      </w:r>
+      <w:proofErr w:type="spellStart"/>
+      <w:r>
+        <w:rPr>
+          <w:lang w:val="en-US"/>
+        </w:rPr>
+        <w:t>Magnoni</w:t>
+      </w:r>
+      <w:proofErr w:type="spellEnd"/>
+    </w:p>
+    <w:p>
+      <w:r>
+        <w:t>La Qualité de la r</w:t>
+      </w:r>
+      <w:r>
+        <w:t>elation entre la marque et le consommateur influence sur le degré de fidélité de ce dernier vis-à-vis des produits de la marque.</w:t>
+      </w:r>
+    </w:p>
+    <w:p/>
+    <w:p>
+      <w:r>
+        <w:t>Les entreprises doivent faire attention comment elle se servent des réseaux sociaux et plus particulièrement de Facebook : Facebook peut être perçu par le consommateur comme un média de communication si la marque ne met en avant que ses produits et ne cherchent pas à créer une relation avec des échanges.</w:t>
+      </w:r>
+    </w:p>
+    <w:p/>
+    <w:p>
+      <w:pPr>
+        <w:rPr>
+          <w:lang w:val="en-US"/>
+        </w:rPr>
+      </w:pPr>
+      <w:r>
+        <w:rPr>
+          <w:lang w:val="en-US"/>
+        </w:rPr>
+        <w:t xml:space="preserve">Brand Relationship Quality – BRQ </w:t>
+      </w:r>
+      <w:proofErr w:type="spellStart"/>
+      <w:r>
+        <w:rPr>
+          <w:lang w:val="en-US"/>
+        </w:rPr>
+        <w:t>s</w:t>
+      </w:r>
+      <w:r>
+        <w:rPr>
+          <w:lang w:val="en-US"/>
+        </w:rPr>
+        <w:t>elon</w:t>
+      </w:r>
+      <w:proofErr w:type="spellEnd"/>
+      <w:r>
+        <w:rPr>
+          <w:lang w:val="en-US"/>
+        </w:rPr>
+        <w:t xml:space="preserve"> Fournier</w:t>
+      </w:r>
+      <w:r>
+        <w:rPr>
+          <w:lang w:val="en-US"/>
+        </w:rPr>
+        <w:t xml:space="preserve"> – 6 </w:t>
+      </w:r>
+      <w:proofErr w:type="spellStart"/>
+      <w:proofErr w:type="gramStart"/>
+      <w:r>
+        <w:rPr>
+          <w:lang w:val="en-US"/>
+        </w:rPr>
+        <w:t>facteurs</w:t>
+      </w:r>
+      <w:proofErr w:type="spellEnd"/>
+      <w:r>
+        <w:rPr>
+          <w:lang w:val="en-US"/>
+        </w:rPr>
+        <w:t xml:space="preserve"> :</w:t>
+      </w:r>
+      <w:proofErr w:type="gramEnd"/>
+      <w:r>
+        <w:rPr>
+          <w:lang w:val="en-US"/>
+        </w:rPr>
+        <w:t xml:space="preserve"> </w:t>
+      </w:r>
+    </w:p>
+    <w:p>
+      <w:pPr>
+        <w:pStyle w:val="Paragraphedeliste"/>
+        <w:numPr>
+          <w:ilvl w:val="0"/>
+          <w:numId w:val="21"/>
+        </w:numPr>
+        <w:rPr>
+          <w:lang w:val="en-US"/>
+        </w:rPr>
+      </w:pPr>
+      <w:proofErr w:type="spellStart"/>
+      <w:r>
+        <w:rPr>
+          <w:lang w:val="en-US"/>
+        </w:rPr>
+        <w:t>L’intimité</w:t>
+      </w:r>
+      <w:proofErr w:type="spellEnd"/>
+    </w:p>
+    <w:p>
+      <w:pPr>
+        <w:pStyle w:val="Paragraphedeliste"/>
+        <w:numPr>
+          <w:ilvl w:val="0"/>
+          <w:numId w:val="21"/>
+        </w:numPr>
+        <w:rPr>
+          <w:lang w:val="en-US"/>
+        </w:rPr>
+      </w:pPr>
+      <w:r>
+        <w:rPr>
+          <w:lang w:val="en-US"/>
+        </w:rPr>
+        <w:t xml:space="preserve">La </w:t>
+      </w:r>
+      <w:proofErr w:type="spellStart"/>
+      <w:r>
+        <w:rPr>
+          <w:lang w:val="en-US"/>
+        </w:rPr>
+        <w:t>qualité</w:t>
+      </w:r>
+      <w:proofErr w:type="spellEnd"/>
+      <w:r>
+        <w:rPr>
+          <w:lang w:val="en-US"/>
+        </w:rPr>
+        <w:t xml:space="preserve"> du </w:t>
+      </w:r>
+      <w:proofErr w:type="spellStart"/>
+      <w:r>
+        <w:rPr>
+          <w:lang w:val="en-US"/>
+        </w:rPr>
+        <w:t>partenaire</w:t>
+      </w:r>
+      <w:proofErr w:type="spellEnd"/>
+    </w:p>
+    <w:p>
+      <w:pPr>
+        <w:pStyle w:val="Paragraphedeliste"/>
+        <w:numPr>
+          <w:ilvl w:val="0"/>
+          <w:numId w:val="21"/>
+        </w:numPr>
+        <w:rPr>
+          <w:lang w:val="en-US"/>
+        </w:rPr>
+      </w:pPr>
+      <w:proofErr w:type="spellStart"/>
+      <w:r>
+        <w:rPr>
+          <w:lang w:val="en-US"/>
+        </w:rPr>
+        <w:t>L’amour</w:t>
+      </w:r>
+      <w:proofErr w:type="spellEnd"/>
+      <w:r>
+        <w:rPr>
+          <w:lang w:val="en-US"/>
+        </w:rPr>
+        <w:t xml:space="preserve"> / passion</w:t>
+      </w:r>
+    </w:p>
+    <w:p>
+      <w:pPr>
+        <w:pStyle w:val="Paragraphedeliste"/>
+        <w:numPr>
+          <w:ilvl w:val="0"/>
+          <w:numId w:val="21"/>
+        </w:numPr>
+      </w:pPr>
+      <w:r>
+        <w:t>Les connexions à la m</w:t>
+      </w:r>
+      <w:r>
+        <w:t>arque</w:t>
+      </w:r>
+    </w:p>
+    <w:p>
+      <w:pPr>
+        <w:pStyle w:val="Paragraphedeliste"/>
+        <w:numPr>
+          <w:ilvl w:val="0"/>
+          <w:numId w:val="21"/>
+        </w:numPr>
+      </w:pPr>
+      <w:r>
+        <w:t>L’interdépendance</w:t>
+      </w:r>
+    </w:p>
+    <w:p>
+      <w:pPr>
+        <w:pStyle w:val="Paragraphedeliste"/>
+        <w:numPr>
+          <w:ilvl w:val="0"/>
+          <w:numId w:val="21"/>
+        </w:numPr>
+      </w:pPr>
+      <w:r>
+        <w:t>L’engagement</w:t>
+      </w:r>
+    </w:p>
+    <w:p/>
+    <w:p>
+      <w:r>
+        <w:t>Rôle modérateur du nombre de marques « likées » si une personne aime énormément de marques sur Facebook, l’entreprise doit prendre en compte, car la personne aura moins le temps de s’investir dans la marque et par conséquent sera moins fidèle.</w:t>
+      </w:r>
+    </w:p>
+    <w:p>
+      <w:pPr>
+        <w:spacing w:after="160" w:line="259" w:lineRule="auto"/>
+        <w:jc w:val="left"/>
+      </w:pPr>
+      <w:bookmarkStart w:id="28" w:name="_Toc32766254"/>
+    </w:p>
+    <w:p>
+      <w:pPr>
+        <w:spacing w:after="160" w:line="259" w:lineRule="auto"/>
+        <w:jc w:val="left"/>
+      </w:pPr>
+      <w:r>
+        <w:t>Sentiment d’appartenance à la communauté et qualité de la relation à la marque</w:t>
+      </w:r>
+    </w:p>
+    <w:p>
+      <w:pPr>
+        <w:spacing w:after="160" w:line="259" w:lineRule="auto"/>
+        <w:jc w:val="left"/>
+      </w:pPr>
+      <w:r>
+        <w:t>Le consommateur doit avoir l’impression de créer de la valeur pour lui-même et les autres quand il s’investit sur la marque et surtout quand cette valeur ajoutée est reconnue.</w:t>
+      </w:r>
+    </w:p>
+    <w:p>
+      <w:pPr>
+        <w:spacing w:after="160" w:line="259" w:lineRule="auto"/>
+        <w:jc w:val="left"/>
+      </w:pPr>
+      <w:r>
+        <w:t xml:space="preserve">Différentes facettes de la relation à la marque : </w:t>
+      </w:r>
+    </w:p>
+    <w:p>
+      <w:pPr>
+        <w:pStyle w:val="Paragraphedeliste"/>
+        <w:numPr>
+          <w:ilvl w:val="0"/>
+          <w:numId w:val="3"/>
+        </w:numPr>
+        <w:spacing w:after="160" w:line="259" w:lineRule="auto"/>
+        <w:jc w:val="left"/>
+      </w:pPr>
+      <w:r>
+        <w:t>Identification à la marque</w:t>
+      </w:r>
+    </w:p>
+    <w:p>
+      <w:pPr>
+        <w:pStyle w:val="Paragraphedeliste"/>
+        <w:numPr>
+          <w:ilvl w:val="0"/>
+          <w:numId w:val="3"/>
+        </w:numPr>
+        <w:spacing w:after="160" w:line="259" w:lineRule="auto"/>
+        <w:jc w:val="left"/>
+      </w:pPr>
+      <w:r>
+        <w:t>Confiance envers la marque</w:t>
+      </w:r>
+    </w:p>
+    <w:p>
+      <w:pPr>
+        <w:pStyle w:val="Paragraphedeliste"/>
+        <w:numPr>
+          <w:ilvl w:val="0"/>
+          <w:numId w:val="3"/>
+        </w:numPr>
+        <w:spacing w:after="160" w:line="259" w:lineRule="auto"/>
+        <w:jc w:val="left"/>
+      </w:pPr>
+      <w:r>
+        <w:t>Engagement affectif à la marque</w:t>
+      </w:r>
+    </w:p>
+    <w:p>
+      <w:pPr>
+        <w:spacing w:after="160" w:line="259" w:lineRule="auto"/>
+        <w:jc w:val="left"/>
+      </w:pPr>
+    </w:p>
+    <w:p>
+      <w:pPr>
+        <w:spacing w:after="160" w:line="259" w:lineRule="auto"/>
+        <w:jc w:val="left"/>
+      </w:pPr>
+      <w:r>
+        <w:t xml:space="preserve">Facebook apparait comme un média social important et pouvant servir de </w:t>
+      </w:r>
+      <w:proofErr w:type="spellStart"/>
+      <w:r>
+        <w:t>livier</w:t>
+      </w:r>
+      <w:proofErr w:type="spellEnd"/>
+      <w:r>
+        <w:t xml:space="preserve"> de fidélisation à la marque.</w:t>
+      </w:r>
+    </w:p>
+    <w:p>
+      <w:pPr>
+        <w:spacing w:after="160" w:line="259" w:lineRule="auto"/>
+        <w:jc w:val="left"/>
+      </w:pPr>
+      <w:r>
+        <w:lastRenderedPageBreak/>
+        <w:t xml:space="preserve">La marque doit exprimer clairement son positionnement (émotionnel, </w:t>
+      </w:r>
+      <w:r>
+        <w:t>fonctionnel</w:t>
+      </w:r>
+      <w:r>
+        <w:t>, symbolique) car cela influence la quali</w:t>
+      </w:r>
+      <w:r>
+        <w:t>té de la relation entre la marque et le fan.</w:t>
+      </w:r>
+    </w:p>
+    <w:p>
+      <w:pPr>
+        <w:spacing w:after="160" w:line="259" w:lineRule="auto"/>
+        <w:jc w:val="left"/>
+      </w:pPr>
+    </w:p>
+    <w:p>
+      <w:pPr>
+        <w:spacing w:after="160" w:line="259" w:lineRule="auto"/>
+        <w:jc w:val="left"/>
+      </w:pPr>
+      <w:bookmarkStart w:id="29" w:name="_GoBack"/>
+      <w:bookmarkEnd w:id="29"/>
+    </w:p>
+    <w:p>
+      <w:pPr>
+        <w:spacing w:after="160" w:line="259" w:lineRule="auto"/>
+        <w:jc w:val="left"/>
+      </w:pPr>
+    </w:p>
+    <w:p>
+      <w:pPr>
+        <w:spacing w:after="160" w:line="259" w:lineRule="auto"/>
+        <w:jc w:val="left"/>
+        <w:rPr>
+          <w:rFonts w:eastAsiaTheme="majorEastAsia" w:cstheme="majorBidi"/>
+          <w:b/>
+          <w:color w:val="00B050"/>
+          <w:sz w:val="26"/>
+          <w:szCs w:val="26"/>
+          <w:u w:val="single"/>
+        </w:rPr>
+      </w:pPr>
+      <w:r>
+        <w:br w:type="page"/>
+      </w:r>
+    </w:p>
+    <w:p>
+      <w:pPr>
+        <w:pStyle w:val="Titre2"/>
+      </w:pPr>
+      <w:r>
+        <w:lastRenderedPageBreak/>
+        <w:t>Faciliter et récompenser la prescription</w:t>
+      </w:r>
       <w:bookmarkEnd w:id="28"/>
     </w:p>
+    <w:p>
+      <w:pPr>
+        <w:pStyle w:val="Titre3"/>
+        <w:numPr>
+          <w:ilvl w:val="0"/>
+          <w:numId w:val="19"/>
+        </w:numPr>
+      </w:pPr>
+      <w:r>
+        <w:t xml:space="preserve">Travaux de </w:t>
+      </w:r>
+      <w:proofErr w:type="spellStart"/>
+      <w:r>
+        <w:t>Deci</w:t>
+      </w:r>
+      <w:proofErr w:type="spellEnd"/>
+      <w:r>
+        <w:t xml:space="preserve"> et Ryan - Motivation intrinsèque et extrinsèque</w:t>
+      </w:r>
+    </w:p>
+    <w:p>
+      <w:r>
+        <w:t>Motivation : est la raison pour laquelle nous commettons des actions, peu importe lesquelles.</w:t>
+      </w:r>
+    </w:p>
     <w:p/>
     <w:p>
-      <w:pPr>
-        <w:pStyle w:val="Titre2"/>
-      </w:pPr>
-      <w:bookmarkStart w:id="29" w:name="_Toc32766254"/>
-      <w:r>
-        <w:t>Faciliter et récompenser la prescription</w:t>
-      </w:r>
-      <w:bookmarkEnd w:id="29"/>
+      <w:r>
+        <w:t xml:space="preserve">Motivation intrinsèque : Relation directe entre l’individu et la tâche qu’il accomplit. Il n’y a pas de facteur externe ou de raison ultérieure de réaliser la tâche. </w:t>
+      </w:r>
+    </w:p>
+    <w:p>
+      <w:r>
+        <w:t>Exemple de tâche qui est une motivation intrinsèque : loisirs</w:t>
+      </w:r>
+    </w:p>
+    <w:p/>
+    <w:p>
+      <w:r>
+        <w:t>Motivation extrinsèque : La tâche réalisée est reliée à l’environnement immédiat ou à un environnement extérieur à l’exercice en cours.</w:t>
+      </w:r>
+    </w:p>
+    <w:p>
+      <w:r>
+        <w:t>Exemple : un étudiant qui travaille pour obtenir de bonnes notes. Un employé qui fait des heures supplémentaires pour obtenir une promotion.</w:t>
+      </w:r>
+    </w:p>
+    <w:p/>
+    <w:p>
+      <w:r>
+        <w:t>L’objectif est donc de comprendre ce qui motive les étudiants à utiliser TI maintenant. Et de voir ce qui pourrait les motiver plus tard à se servir de TI durant leur vie professionnelle, alors qu’ils n’ont plus le même statut.</w:t>
+      </w:r>
+    </w:p>
+    <w:p/>
+    <w:p>
+      <w:r>
+        <w:t xml:space="preserve">La motivation est un élément clé pour la performance mais il y a en d’autres aussi tels que </w:t>
+      </w:r>
+      <w:r>
+        <w:t>la personnalité, l’habilité cognitive et l’intelligence émotionnelle.</w:t>
+      </w:r>
+    </w:p>
+    <w:p/>
+    <w:p>
+      <w:r>
+        <w:t>Durant les entretiens, interrogez les étudiants afin d’examiner les facteurs qui les motivent, leurs forces, leurs traits innées, des facettes. Dans le but de mieux les comprendre et de les cerner et d’améliorer la relation avec eux pour qu’elles répondent mieux à leurs besoins.</w:t>
+      </w:r>
     </w:p>
     <w:p/>
     <w:p>
@@ -5540,6 +6016,14 @@
           <w:u w:val="single"/>
         </w:rPr>
       </w:pPr>
+      <w:hyperlink r:id="rId8" w:history="1">
+        <w:r>
+          <w:rPr>
+            <w:rStyle w:val="Lienhypertexte"/>
+          </w:rPr>
+          <w:t>https://atmanco.com/fr/blog/capital-humain/motivation-intrinseque-et-extrinseque/</w:t>
+        </w:r>
+      </w:hyperlink>
       <w:r>
         <w:br w:type="page"/>
       </w:r>
@@ -5551,9 +6035,14 @@
       <w:bookmarkStart w:id="30" w:name="_Toc32766255"/>
       <w:r>
         <w:lastRenderedPageBreak/>
-        <w:t>Plan de Recherche</w:t>
+        <w:t xml:space="preserve">Plan de </w:t>
+      </w:r>
+      <w:proofErr w:type="spellStart"/>
+      <w:r>
+        <w:t>Recherch</w:t>
       </w:r>
       <w:bookmarkEnd w:id="30"/>
+      <w:proofErr w:type="spellEnd"/>
     </w:p>
     <w:p>
       <w:pPr>
@@ -5673,8 +6162,8 @@
       <w:bookmarkEnd w:id="33"/>
     </w:p>
     <w:sectPr>
-      <w:headerReference w:type="default" r:id="rId8"/>
-      <w:footerReference w:type="default" r:id="rId9"/>
+      <w:headerReference w:type="default" r:id="rId9"/>
+      <w:footerReference w:type="default" r:id="rId10"/>
       <w:pgSz w:w="11906" w:h="16838"/>
       <w:pgMar w:top="1417" w:right="1417" w:bottom="1417" w:left="1417" w:header="708" w:footer="708" w:gutter="0"/>
       <w:cols w:space="708"/>
@@ -6147,6 +6636,95 @@
     </w:lvl>
   </w:abstractNum>
   <w:abstractNum w:abstractNumId="2" w15:restartNumberingAfterBreak="0">
+    <w:nsid w:val="191567EB"/>
+    <w:multiLevelType w:val="hybridMultilevel"/>
+    <w:tmpl w:val="728E169E"/>
+    <w:lvl w:ilvl="0" w:tplc="040C000F">
+      <w:start w:val="1"/>
+      <w:numFmt w:val="decimal"/>
+      <w:lvlText w:val="%1."/>
+      <w:lvlJc w:val="left"/>
+      <w:pPr>
+        <w:ind w:left="720" w:hanging="360"/>
+      </w:pPr>
+      <w:rPr>
+        <w:rFonts w:hint="default"/>
+      </w:rPr>
+    </w:lvl>
+    <w:lvl w:ilvl="1" w:tplc="040C0019" w:tentative="1">
+      <w:start w:val="1"/>
+      <w:numFmt w:val="lowerLetter"/>
+      <w:lvlText w:val="%2."/>
+      <w:lvlJc w:val="left"/>
+      <w:pPr>
+        <w:ind w:left="1440" w:hanging="360"/>
+      </w:pPr>
+    </w:lvl>
+    <w:lvl w:ilvl="2" w:tplc="040C001B" w:tentative="1">
+      <w:start w:val="1"/>
+      <w:numFmt w:val="lowerRoman"/>
+      <w:lvlText w:val="%3."/>
+      <w:lvlJc w:val="right"/>
+      <w:pPr>
+        <w:ind w:left="2160" w:hanging="180"/>
+      </w:pPr>
+    </w:lvl>
+    <w:lvl w:ilvl="3" w:tplc="040C000F" w:tentative="1">
+      <w:start w:val="1"/>
+      <w:numFmt w:val="decimal"/>
+      <w:lvlText w:val="%4."/>
+      <w:lvlJc w:val="left"/>
+      <w:pPr>
+        <w:ind w:left="2880" w:hanging="360"/>
+      </w:pPr>
+    </w:lvl>
+    <w:lvl w:ilvl="4" w:tplc="040C0019" w:tentative="1">
+      <w:start w:val="1"/>
+      <w:numFmt w:val="lowerLetter"/>
+      <w:lvlText w:val="%5."/>
+      <w:lvlJc w:val="left"/>
+      <w:pPr>
+        <w:ind w:left="3600" w:hanging="360"/>
+      </w:pPr>
+    </w:lvl>
+    <w:lvl w:ilvl="5" w:tplc="040C001B" w:tentative="1">
+      <w:start w:val="1"/>
+      <w:numFmt w:val="lowerRoman"/>
+      <w:lvlText w:val="%6."/>
+      <w:lvlJc w:val="right"/>
+      <w:pPr>
+        <w:ind w:left="4320" w:hanging="180"/>
+      </w:pPr>
+    </w:lvl>
+    <w:lvl w:ilvl="6" w:tplc="040C000F" w:tentative="1">
+      <w:start w:val="1"/>
+      <w:numFmt w:val="decimal"/>
+      <w:lvlText w:val="%7."/>
+      <w:lvlJc w:val="left"/>
+      <w:pPr>
+        <w:ind w:left="5040" w:hanging="360"/>
+      </w:pPr>
+    </w:lvl>
+    <w:lvl w:ilvl="7" w:tplc="040C0019" w:tentative="1">
+      <w:start w:val="1"/>
+      <w:numFmt w:val="lowerLetter"/>
+      <w:lvlText w:val="%8."/>
+      <w:lvlJc w:val="left"/>
+      <w:pPr>
+        <w:ind w:left="5760" w:hanging="360"/>
+      </w:pPr>
+    </w:lvl>
+    <w:lvl w:ilvl="8" w:tplc="040C001B" w:tentative="1">
+      <w:start w:val="1"/>
+      <w:numFmt w:val="lowerRoman"/>
+      <w:lvlText w:val="%9."/>
+      <w:lvlJc w:val="right"/>
+      <w:pPr>
+        <w:ind w:left="6480" w:hanging="180"/>
+      </w:pPr>
+    </w:lvl>
+  </w:abstractNum>
+  <w:abstractNum w:abstractNumId="3" w15:restartNumberingAfterBreak="0">
     <w:nsid w:val="2334446D"/>
     <w:multiLevelType w:val="hybridMultilevel"/>
     <w:tmpl w:val="8DD80E38"/>
@@ -6258,7 +6836,7 @@
       </w:rPr>
     </w:lvl>
   </w:abstractNum>
-  <w:abstractNum w:abstractNumId="3" w15:restartNumberingAfterBreak="0">
+  <w:abstractNum w:abstractNumId="4" w15:restartNumberingAfterBreak="0">
     <w:nsid w:val="3136187B"/>
     <w:multiLevelType w:val="hybridMultilevel"/>
     <w:tmpl w:val="C8DC1B6C"/>
@@ -6371,7 +6949,7 @@
       </w:rPr>
     </w:lvl>
   </w:abstractNum>
-  <w:abstractNum w:abstractNumId="4" w15:restartNumberingAfterBreak="0">
+  <w:abstractNum w:abstractNumId="5" w15:restartNumberingAfterBreak="0">
     <w:nsid w:val="3D20423E"/>
     <w:multiLevelType w:val="hybridMultilevel"/>
     <w:tmpl w:val="2A1CDFC4"/>
@@ -6484,7 +7062,7 @@
       </w:rPr>
     </w:lvl>
   </w:abstractNum>
-  <w:abstractNum w:abstractNumId="5" w15:restartNumberingAfterBreak="0">
+  <w:abstractNum w:abstractNumId="6" w15:restartNumberingAfterBreak="0">
     <w:nsid w:val="453B292F"/>
     <w:multiLevelType w:val="hybridMultilevel"/>
     <w:tmpl w:val="531E2206"/>
@@ -6571,7 +7149,7 @@
       </w:pPr>
     </w:lvl>
   </w:abstractNum>
-  <w:abstractNum w:abstractNumId="6" w15:restartNumberingAfterBreak="0">
+  <w:abstractNum w:abstractNumId="7" w15:restartNumberingAfterBreak="0">
     <w:nsid w:val="63272327"/>
     <w:multiLevelType w:val="hybridMultilevel"/>
     <w:tmpl w:val="6B26F684"/>
@@ -6658,7 +7236,7 @@
       </w:pPr>
     </w:lvl>
   </w:abstractNum>
-  <w:abstractNum w:abstractNumId="7" w15:restartNumberingAfterBreak="0">
+  <w:abstractNum w:abstractNumId="8" w15:restartNumberingAfterBreak="0">
     <w:nsid w:val="70996224"/>
     <w:multiLevelType w:val="hybridMultilevel"/>
     <w:tmpl w:val="802C8D4C"/>
@@ -6770,7 +7348,7 @@
       </w:rPr>
     </w:lvl>
   </w:abstractNum>
-  <w:abstractNum w:abstractNumId="8" w15:restartNumberingAfterBreak="0">
+  <w:abstractNum w:abstractNumId="9" w15:restartNumberingAfterBreak="0">
     <w:nsid w:val="73857D2D"/>
     <w:multiLevelType w:val="multilevel"/>
     <w:tmpl w:val="E9DE8528"/>
@@ -6883,7 +7461,7 @@
       </w:rPr>
     </w:lvl>
   </w:abstractNum>
-  <w:abstractNum w:abstractNumId="9" w15:restartNumberingAfterBreak="0">
+  <w:abstractNum w:abstractNumId="10" w15:restartNumberingAfterBreak="0">
     <w:nsid w:val="74AF3926"/>
     <w:multiLevelType w:val="hybridMultilevel"/>
     <w:tmpl w:val="6788290A"/>
@@ -6996,7 +7574,7 @@
       </w:rPr>
     </w:lvl>
   </w:abstractNum>
-  <w:abstractNum w:abstractNumId="10" w15:restartNumberingAfterBreak="0">
+  <w:abstractNum w:abstractNumId="11" w15:restartNumberingAfterBreak="0">
     <w:nsid w:val="7CD54AF3"/>
     <w:multiLevelType w:val="hybridMultilevel"/>
     <w:tmpl w:val="08D2C698"/>
@@ -7083,7 +7661,7 @@
       </w:pPr>
     </w:lvl>
   </w:abstractNum>
-  <w:abstractNum w:abstractNumId="11" w15:restartNumberingAfterBreak="0">
+  <w:abstractNum w:abstractNumId="12" w15:restartNumberingAfterBreak="0">
     <w:nsid w:val="7D660866"/>
     <w:multiLevelType w:val="hybridMultilevel"/>
     <w:tmpl w:val="5C3865C8"/>
@@ -7196,64 +7774,64 @@
     </w:lvl>
   </w:abstractNum>
   <w:num w:numId="1">
-    <w:abstractNumId w:val="10"/>
+    <w:abstractNumId w:val="11"/>
   </w:num>
   <w:num w:numId="2">
+    <w:abstractNumId w:val="7"/>
+  </w:num>
+  <w:num w:numId="3">
+    <w:abstractNumId w:val="12"/>
+  </w:num>
+  <w:num w:numId="4">
+    <w:abstractNumId w:val="9"/>
+  </w:num>
+  <w:num w:numId="5">
+    <w:abstractNumId w:val="8"/>
+  </w:num>
+  <w:num w:numId="6">
+    <w:abstractNumId w:val="7"/>
+    <w:lvlOverride w:ilvl="0">
+      <w:startOverride w:val="1"/>
+    </w:lvlOverride>
+  </w:num>
+  <w:num w:numId="7">
     <w:abstractNumId w:val="6"/>
   </w:num>
-  <w:num w:numId="3">
-    <w:abstractNumId w:val="11"/>
-  </w:num>
-  <w:num w:numId="4">
-    <w:abstractNumId w:val="8"/>
-  </w:num>
-  <w:num w:numId="5">
-    <w:abstractNumId w:val="7"/>
-  </w:num>
-  <w:num w:numId="6">
+  <w:num w:numId="8">
     <w:abstractNumId w:val="6"/>
     <w:lvlOverride w:ilvl="0">
       <w:startOverride w:val="1"/>
     </w:lvlOverride>
   </w:num>
-  <w:num w:numId="7">
-    <w:abstractNumId w:val="5"/>
-  </w:num>
-  <w:num w:numId="8">
-    <w:abstractNumId w:val="5"/>
-    <w:lvlOverride w:ilvl="0">
-      <w:startOverride w:val="1"/>
-    </w:lvlOverride>
-  </w:num>
   <w:num w:numId="9">
-    <w:abstractNumId w:val="5"/>
+    <w:abstractNumId w:val="6"/>
     <w:lvlOverride w:ilvl="0">
       <w:startOverride w:val="1"/>
     </w:lvlOverride>
   </w:num>
   <w:num w:numId="10">
-    <w:abstractNumId w:val="5"/>
+    <w:abstractNumId w:val="6"/>
     <w:lvlOverride w:ilvl="0">
       <w:startOverride w:val="1"/>
     </w:lvlOverride>
   </w:num>
   <w:num w:numId="11">
-    <w:abstractNumId w:val="6"/>
+    <w:abstractNumId w:val="7"/>
     <w:lvlOverride w:ilvl="0">
       <w:startOverride w:val="1"/>
     </w:lvlOverride>
   </w:num>
   <w:num w:numId="12">
-    <w:abstractNumId w:val="6"/>
+    <w:abstractNumId w:val="7"/>
     <w:lvlOverride w:ilvl="0">
       <w:startOverride w:val="1"/>
     </w:lvlOverride>
   </w:num>
   <w:num w:numId="13">
-    <w:abstractNumId w:val="2"/>
+    <w:abstractNumId w:val="3"/>
   </w:num>
   <w:num w:numId="14">
-    <w:abstractNumId w:val="3"/>
+    <w:abstractNumId w:val="4"/>
   </w:num>
   <w:num w:numId="15">
     <w:abstractNumId w:val="0"/>
@@ -7262,10 +7840,25 @@
     <w:abstractNumId w:val="1"/>
   </w:num>
   <w:num w:numId="17">
-    <w:abstractNumId w:val="9"/>
+    <w:abstractNumId w:val="10"/>
   </w:num>
   <w:num w:numId="18">
-    <w:abstractNumId w:val="4"/>
+    <w:abstractNumId w:val="5"/>
+  </w:num>
+  <w:num w:numId="19">
+    <w:abstractNumId w:val="6"/>
+    <w:lvlOverride w:ilvl="0">
+      <w:startOverride w:val="1"/>
+    </w:lvlOverride>
+  </w:num>
+  <w:num w:numId="20">
+    <w:abstractNumId w:val="6"/>
+    <w:lvlOverride w:ilvl="0">
+      <w:startOverride w:val="1"/>
+    </w:lvlOverride>
+  </w:num>
+  <w:num w:numId="21">
+    <w:abstractNumId w:val="2"/>
   </w:num>
 </w:numbering>
 </file>
@@ -8320,7 +8913,7 @@
 </file>
 
 <file path=customXml/itemProps1.xml><?xml version="1.0" encoding="utf-8"?>
-<ds:datastoreItem xmlns:ds="http://schemas.openxmlformats.org/officeDocument/2006/customXml" ds:itemID="{11BA1A81-0DE0-4B60-9865-DFFAB3DB0683}">
+<ds:datastoreItem xmlns:ds="http://schemas.openxmlformats.org/officeDocument/2006/customXml" ds:itemID="{B9BF18CD-1FB0-43EF-8335-AE0928E66304}">
   <ds:schemaRefs>
     <ds:schemaRef ds:uri="http://schemas.openxmlformats.org/officeDocument/2006/bibliography"/>
   </ds:schemaRefs>

</xml_diff>